<commit_message>
Adding new revised files
</commit_message>
<xml_diff>
--- a/READEME.docx
+++ b/READEME.docx
@@ -85,8 +85,6 @@
           <w:b/>
         </w:rPr>
       </w:pPr>
-      <w:bookmarkStart w:id="0" w:name="_GoBack"/>
-      <w:bookmarkEnd w:id="0"/>
       <w:r>
         <w:rPr>
           <w:b/>
@@ -115,13 +113,8 @@
         <w:jc w:val="both"/>
       </w:pPr>
       <w:r>
-        <w:t xml:space="preserve">Seseg </w:t>
-      </w:r>
-      <w:proofErr w:type="spellStart"/>
-      <w:r>
-        <w:t>Baimbetova</w:t>
-      </w:r>
-      <w:proofErr w:type="spellEnd"/>
+        <w:t>Seseg Baimbetova</w:t>
+      </w:r>
       <w:r>
         <w:t xml:space="preserve">: </w:t>
       </w:r>
@@ -595,15 +588,7 @@
         <w:jc w:val="both"/>
       </w:pPr>
       <w:r>
-        <w:t>1. We wrote a class called “</w:t>
-      </w:r>
-      <w:proofErr w:type="spellStart"/>
-      <w:r>
-        <w:t>DataReader</w:t>
-      </w:r>
-      <w:proofErr w:type="spellEnd"/>
-      <w:r>
-        <w:t xml:space="preserve">” to read data from </w:t>
+        <w:t xml:space="preserve">1. We wrote a class called “DataReader” to read data from </w:t>
       </w:r>
       <w:r>
         <w:t>“return.csv”, “ROA.csv”, and “leverageratio.csv”</w:t>
@@ -612,57 +597,25 @@
         <w:t>, respectively.</w:t>
       </w:r>
       <w:r>
-        <w:t xml:space="preserve"> Please see “</w:t>
-      </w:r>
-      <w:proofErr w:type="spellStart"/>
-      <w:r>
-        <w:t>DataReader</w:t>
-      </w:r>
-      <w:proofErr w:type="spellEnd"/>
-      <w:r>
-        <w:t>”.</w:t>
-      </w:r>
-    </w:p>
-    <w:p>
-      <w:pPr>
-        <w:spacing w:after="0" w:line="300" w:lineRule="exact"/>
-        <w:jc w:val="both"/>
-      </w:pPr>
-    </w:p>
-    <w:p>
-      <w:pPr>
-        <w:spacing w:after="0" w:line="300" w:lineRule="exact"/>
-        <w:jc w:val="both"/>
-      </w:pPr>
-      <w:r>
-        <w:t>2. We wrote a class called “</w:t>
-      </w:r>
-      <w:proofErr w:type="spellStart"/>
-      <w:r>
-        <w:t>SharpeRatioAnalysis</w:t>
-      </w:r>
-      <w:proofErr w:type="spellEnd"/>
-      <w:r>
-        <w:t xml:space="preserve">” to generate the top 20 stocks that has higher Sharpe ratio then the benchmark, </w:t>
-      </w:r>
-      <w:r>
-        <w:t>S&amp;P 500 Index. This class is built based on the basis of “</w:t>
-      </w:r>
-      <w:proofErr w:type="spellStart"/>
-      <w:r>
-        <w:t>DataReader</w:t>
-      </w:r>
-      <w:proofErr w:type="spellEnd"/>
-      <w:r>
-        <w:t>” class, as we read returns data into the class “</w:t>
-      </w:r>
-      <w:proofErr w:type="spellStart"/>
-      <w:r>
-        <w:t>SharpeRatioAnalysis</w:t>
-      </w:r>
-      <w:proofErr w:type="spellEnd"/>
-      <w:r>
-        <w:t>”, and calculated and compared the Sharpe ratio, and then find the top 20 Sharpe ratio, and the relevant stock symbol</w:t>
+        <w:t xml:space="preserve"> Please see “DataReader”.</w:t>
+      </w:r>
+    </w:p>
+    <w:p>
+      <w:pPr>
+        <w:spacing w:after="0" w:line="300" w:lineRule="exact"/>
+        <w:jc w:val="both"/>
+      </w:pPr>
+    </w:p>
+    <w:p>
+      <w:pPr>
+        <w:spacing w:after="0" w:line="300" w:lineRule="exact"/>
+        <w:jc w:val="both"/>
+      </w:pPr>
+      <w:r>
+        <w:t xml:space="preserve">2. We wrote a class called “SharpeRatioAnalysis” to generate the top 20 stocks that has higher Sharpe ratio then the benchmark, </w:t>
+      </w:r>
+      <w:r>
+        <w:t>S&amp;P 500 Index. This class is built based on the basis of “DataReader” class, as we read returns data into the class “SharpeRatioAnalysis”, and calculated and compared the Sharpe ratio, and then find the top 20 Sharpe ratio, and the relevant stock symbol</w:t>
       </w:r>
       <w:r>
         <w:t>s</w:t>
@@ -808,21 +761,11 @@
       <w:r>
         <w:t>called “</w:t>
       </w:r>
-      <w:proofErr w:type="spellStart"/>
       <w:r>
         <w:t>SharpeRatioAnalysisTest</w:t>
       </w:r>
-      <w:proofErr w:type="spellEnd"/>
-      <w:r>
-        <w:t>” to test the results we got from “</w:t>
-      </w:r>
-      <w:proofErr w:type="spellStart"/>
-      <w:r>
-        <w:t>SharpeRatioAnalysis</w:t>
-      </w:r>
-      <w:proofErr w:type="spellEnd"/>
-      <w:r>
-        <w:t>” class. The test verified our results are correct.</w:t>
+      <w:r>
+        <w:t>” to test the results we got from “SharpeRatioAnalysis” class. The test verified our results are correct.</w:t>
       </w:r>
     </w:p>
     <w:p>
@@ -923,67 +866,7 @@
         <w:t>4</w:t>
       </w:r>
       <w:r>
-        <w:t>. We wrote a class called “</w:t>
-      </w:r>
-      <w:proofErr w:type="spellStart"/>
-      <w:r>
-        <w:t>ROA</w:t>
-      </w:r>
-      <w:r>
-        <w:t>Analysis</w:t>
-      </w:r>
-      <w:proofErr w:type="spellEnd"/>
-      <w:r>
-        <w:t xml:space="preserve">” to generate the top 20 stocks that has higher </w:t>
-      </w:r>
-      <w:r>
-        <w:t>ROA</w:t>
-      </w:r>
-      <w:r>
-        <w:t xml:space="preserve"> then the benchmark, S&amp;P 500 Index. This class is built based on the basis of “</w:t>
-      </w:r>
-      <w:proofErr w:type="spellStart"/>
-      <w:r>
-        <w:t>DataReader</w:t>
-      </w:r>
-      <w:proofErr w:type="spellEnd"/>
-      <w:r>
-        <w:t xml:space="preserve">” class, as we read </w:t>
-      </w:r>
-      <w:r>
-        <w:t xml:space="preserve">ROA </w:t>
-      </w:r>
-      <w:r>
-        <w:t>data into the class “</w:t>
-      </w:r>
-      <w:proofErr w:type="spellStart"/>
-      <w:r>
-        <w:t>ROA</w:t>
-      </w:r>
-      <w:r>
-        <w:t>Analysis</w:t>
-      </w:r>
-      <w:proofErr w:type="spellEnd"/>
-      <w:r>
-        <w:t>”, and calculated and compare</w:t>
-      </w:r>
-      <w:r>
-        <w:t>d</w:t>
-      </w:r>
-      <w:r>
-        <w:t xml:space="preserve"> </w:t>
-      </w:r>
-      <w:r>
-        <w:t>ROA</w:t>
-      </w:r>
-      <w:r>
-        <w:t xml:space="preserve">, and then find the top 20 </w:t>
-      </w:r>
-      <w:r>
-        <w:t>ROA</w:t>
-      </w:r>
-      <w:r>
-        <w:t>, and the relevant stock symbol</w:t>
+        <w:t>. We wrote a class called “ROAAnalysis” to generate the top 20 stocks that has higher ROA then the benchmark, S&amp;P 500 Index. This class is built based on the basis of “DataReader” class, as we read ROA data into the class “ROAAnalysis”, and calculated and compared ROA, and then find the top 20 ROA, and the relevant stock symbol</w:t>
       </w:r>
       <w:r>
         <w:t>s</w:t>
@@ -1094,32 +977,7 @@
         <w:jc w:val="both"/>
       </w:pPr>
       <w:r>
-        <w:t>5</w:t>
-      </w:r>
-      <w:r>
-        <w:t>. We wrote a class called “</w:t>
-      </w:r>
-      <w:proofErr w:type="spellStart"/>
-      <w:r>
-        <w:t>ROA</w:t>
-      </w:r>
-      <w:r>
-        <w:t>AnalysisTest</w:t>
-      </w:r>
-      <w:proofErr w:type="spellEnd"/>
-      <w:r>
-        <w:t>” to test the results we got from “</w:t>
-      </w:r>
-      <w:proofErr w:type="spellStart"/>
-      <w:r>
-        <w:t>ROA</w:t>
-      </w:r>
-      <w:r>
-        <w:t>Analysis</w:t>
-      </w:r>
-      <w:proofErr w:type="spellEnd"/>
-      <w:r>
-        <w:t>” class. The test verified our results are correct.</w:t>
+        <w:t>5. We wrote a class called “ROAAnalysisTest” to test the results we got from “ROAAnalysis” class. The test verified our results are correct.</w:t>
       </w:r>
     </w:p>
     <w:p>
@@ -1220,67 +1078,7 @@
         <w:t>6</w:t>
       </w:r>
       <w:r>
-        <w:t>. We wrote a class called “</w:t>
-      </w:r>
-      <w:proofErr w:type="spellStart"/>
-      <w:r>
-        <w:t>LeverageRatio</w:t>
-      </w:r>
-      <w:r>
-        <w:t>Analysis</w:t>
-      </w:r>
-      <w:proofErr w:type="spellEnd"/>
-      <w:r>
-        <w:t xml:space="preserve">” to generate the top 20 stocks that has </w:t>
-      </w:r>
-      <w:r>
-        <w:t>lower leverage ratio</w:t>
-      </w:r>
-      <w:r>
-        <w:t xml:space="preserve"> then the benchmark, S&amp;P 500 Index. This class is built based on the basis of “</w:t>
-      </w:r>
-      <w:proofErr w:type="spellStart"/>
-      <w:r>
-        <w:t>DataReader</w:t>
-      </w:r>
-      <w:proofErr w:type="spellEnd"/>
-      <w:r>
-        <w:t xml:space="preserve">” class, as we read </w:t>
-      </w:r>
-      <w:r>
-        <w:t>leverage ratio</w:t>
-      </w:r>
-      <w:r>
-        <w:t xml:space="preserve"> data into the class “</w:t>
-      </w:r>
-      <w:proofErr w:type="spellStart"/>
-      <w:r>
-        <w:t>LeverageRatio</w:t>
-      </w:r>
-      <w:r>
-        <w:t>Analysis</w:t>
-      </w:r>
-      <w:proofErr w:type="spellEnd"/>
-      <w:r>
-        <w:t xml:space="preserve">”, and calculated and compared </w:t>
-      </w:r>
-      <w:r>
-        <w:t>leverage</w:t>
-      </w:r>
-      <w:r>
-        <w:t xml:space="preserve">, and then find the </w:t>
-      </w:r>
-      <w:r>
-        <w:t>bottom</w:t>
-      </w:r>
-      <w:r>
-        <w:t xml:space="preserve"> 20 </w:t>
-      </w:r>
-      <w:r>
-        <w:t>leverage ratio</w:t>
-      </w:r>
-      <w:r>
-        <w:t>, and the relevant stock symbol</w:t>
+        <w:t>. We wrote a class called “LeverageRatioAnalysis” to generate the top 20 stocks that has lower leverage ratio then the benchmark, S&amp;P 500 Index. This class is built based on the basis of “DataReader” class, as we read leverage ratio data into the class “LeverageRatioAnalysis”, and calculated and compared leverage, and then find the bottom 20 leverage ratio, and the relevant stock symbol</w:t>
       </w:r>
       <w:r>
         <w:t>s</w:t>
@@ -1397,29 +1195,7 @@
         <w:jc w:val="both"/>
       </w:pPr>
       <w:r>
-        <w:t>7</w:t>
-      </w:r>
-      <w:r>
-        <w:t>. We wrote a class called “</w:t>
-      </w:r>
-      <w:proofErr w:type="spellStart"/>
-      <w:r>
-        <w:t>LeverageRatio</w:t>
-      </w:r>
-      <w:r>
-        <w:t>AnalysisTest</w:t>
-      </w:r>
-      <w:proofErr w:type="spellEnd"/>
-      <w:r>
-        <w:t>” to test the results we got from “</w:t>
-      </w:r>
-      <w:proofErr w:type="spellStart"/>
-      <w:r>
-        <w:t>LeverageRatioAnalysis</w:t>
-      </w:r>
-      <w:proofErr w:type="spellEnd"/>
-      <w:r>
-        <w:t>” class. The test verified our results are correct.</w:t>
+        <w:t>7. We wrote a class called “LeverageRatioAnalysisTest” to test the results we got from “LeverageRatioAnalysis” class. The test verified our results are correct.</w:t>
       </w:r>
     </w:p>
     <w:p>
@@ -1522,86 +1298,17 @@
       <w:r>
         <w:t xml:space="preserve">. Then, </w:t>
       </w:r>
-      <w:proofErr w:type="gramStart"/>
-      <w:r>
-        <w:t>in  the</w:t>
-      </w:r>
-      <w:proofErr w:type="gramEnd"/>
-      <w:r>
-        <w:t xml:space="preserve"> class “</w:t>
-      </w:r>
-      <w:proofErr w:type="spellStart"/>
-      <w:r>
-        <w:t>selectStock</w:t>
-      </w:r>
-      <w:proofErr w:type="spellEnd"/>
-      <w:r>
-        <w:t xml:space="preserve">”, </w:t>
-      </w:r>
-      <w:r>
-        <w:t>we find the common top 10 stocks by filtering in the stocks list obtained from “</w:t>
-      </w:r>
-      <w:proofErr w:type="spellStart"/>
-      <w:r>
-        <w:t>SharpeRatioAnalysis</w:t>
-      </w:r>
-      <w:proofErr w:type="spellEnd"/>
-      <w:r>
-        <w:t>”, “</w:t>
-      </w:r>
-      <w:proofErr w:type="spellStart"/>
-      <w:r>
-        <w:t>ROAAnalysis</w:t>
-      </w:r>
-      <w:proofErr w:type="spellEnd"/>
-      <w:r>
-        <w:t>”, and “</w:t>
-      </w:r>
-      <w:proofErr w:type="spellStart"/>
-      <w:r>
-        <w:t>LeverageRatioAnalysis</w:t>
-      </w:r>
-      <w:proofErr w:type="spellEnd"/>
-      <w:r>
-        <w:t>”.</w:t>
-      </w:r>
-      <w:r>
-        <w:t xml:space="preserve"> This class “</w:t>
-      </w:r>
-      <w:proofErr w:type="spellStart"/>
-      <w:r>
-        <w:t>selectStock</w:t>
-      </w:r>
-      <w:proofErr w:type="spellEnd"/>
-      <w:r>
-        <w:t xml:space="preserve">” is based on the results from class </w:t>
-      </w:r>
-      <w:r>
-        <w:t>“</w:t>
-      </w:r>
-      <w:proofErr w:type="spellStart"/>
-      <w:r>
-        <w:t>SharpeRatioAnalysis</w:t>
-      </w:r>
-      <w:proofErr w:type="spellEnd"/>
-      <w:r>
-        <w:t>”, “</w:t>
-      </w:r>
-      <w:proofErr w:type="spellStart"/>
-      <w:r>
-        <w:t>ROAAnalysis</w:t>
-      </w:r>
-      <w:proofErr w:type="spellEnd"/>
-      <w:r>
-        <w:t>”, and “</w:t>
-      </w:r>
-      <w:proofErr w:type="spellStart"/>
-      <w:r>
-        <w:t>LeverageRatioAnalysis</w:t>
-      </w:r>
-      <w:proofErr w:type="spellEnd"/>
-      <w:r>
-        <w:t>”.</w:t>
+      <w:r>
+        <w:t xml:space="preserve">in  the class “selectStock”, </w:t>
+      </w:r>
+      <w:r>
+        <w:t>we find the common top 10 stocks by filtering in the stocks list obtained from “SharpeRatioAnalysis”, “ROAAnalysis”, and “LeverageRatioAnalysis”.</w:t>
+      </w:r>
+      <w:r>
+        <w:t xml:space="preserve"> This class “selectStock” is based on the results from class </w:t>
+      </w:r>
+      <w:r>
+        <w:t>“SharpeRatioAnalysis”, “ROAAnalysis”, and “LeverageRatioAnalysis”.</w:t>
       </w:r>
     </w:p>
     <w:p>
@@ -1700,19 +1407,179 @@
         <w:t>9</w:t>
       </w:r>
       <w:r>
-        <w:t>. Then after we get the chosen top 10 stocks, we need to get their returns data and their covariance matrix for calculating portfolio expected annual return, standard deviation, and Sharpe ratio. We realized all of these things in the class “</w:t>
-      </w:r>
-      <w:proofErr w:type="spellStart"/>
-      <w:r>
-        <w:t>SimulationAndGetOptimalPortfolio</w:t>
-      </w:r>
-      <w:proofErr w:type="spellEnd"/>
-      <w:r>
-        <w:t>”</w:t>
+        <w:t>. Then after we get the chosen top 10 stocks, we need to get their returns data and their covariance matrix for calculating portfolio expected annual return, standard deviation, and Sharpe ratio. We realized all of these things in the class “SimulationAndGetOptimalPortfolio”</w:t>
       </w:r>
       <w:r>
         <w:t>.</w:t>
       </w:r>
+    </w:p>
+    <w:p>
+      <w:pPr>
+        <w:spacing w:after="0" w:line="300" w:lineRule="exact"/>
+        <w:jc w:val="both"/>
+      </w:pPr>
+    </w:p>
+    <w:p>
+      <w:pPr>
+        <w:spacing w:after="0" w:line="300" w:lineRule="exact"/>
+        <w:jc w:val="both"/>
+      </w:pPr>
+      <w:r>
+        <w:t xml:space="preserve">In this class, we also record optimal portfolio expected annual expected return, standard deviation, Sharpe ratio, and optimal weights each time we simulated. And we will re-simulate again to get another </w:t>
+      </w:r>
+      <w:r>
+        <w:t>optimal portfolio expected annual expected return, standard deviation, Sharpe ratio, and optimal weights</w:t>
+      </w:r>
+      <w:r>
+        <w:t xml:space="preserve">. Then, by calculating the average, we get the final optimal portfolio optimal weights, expected annual return, standard deviation, and Sharpe ratio. By this way, the obtained </w:t>
+      </w:r>
+      <w:r>
+        <w:t>optimal weights, expected annual return, stand</w:t>
+      </w:r>
+      <w:r>
+        <w:t>ard deviation, and Sharpe ratio are much more accurate and precise.</w:t>
+      </w:r>
+    </w:p>
+    <w:p>
+      <w:pPr>
+        <w:spacing w:after="0" w:line="300" w:lineRule="exact"/>
+        <w:jc w:val="both"/>
+      </w:pPr>
+    </w:p>
+    <w:p>
+      <w:pPr>
+        <w:spacing w:after="0" w:line="300" w:lineRule="exact"/>
+        <w:jc w:val="both"/>
+      </w:pPr>
+      <w:r>
+        <w:t>If you run this class, you will get the following result showing the top 10 chosen stocks</w:t>
+      </w:r>
+      <w:r>
+        <w:t xml:space="preserve"> returns matrix, covariance matrix, </w:t>
+      </w:r>
+      <w:r>
+        <w:t>po</w:t>
+      </w:r>
+      <w:r>
+        <w:t>r</w:t>
+      </w:r>
+      <w:r>
+        <w:t>tfolio expected annual return under each simulation scenarios</w:t>
+      </w:r>
+      <w:r>
+        <w:t>,</w:t>
+      </w:r>
+      <w:r>
+        <w:t xml:space="preserve"> portfolio expected</w:t>
+      </w:r>
+      <w:r>
+        <w:t xml:space="preserve"> </w:t>
+      </w:r>
+      <w:r>
+        <w:t>annual standard deviation under each simulation scenarios</w:t>
+      </w:r>
+      <w:r>
+        <w:t xml:space="preserve">, </w:t>
+      </w:r>
+      <w:r>
+        <w:t>portfolio expected Sharpe ratio under each simulation scenarios</w:t>
+      </w:r>
+      <w:r>
+        <w:t xml:space="preserve">, and </w:t>
+      </w:r>
+      <w:r>
+        <w:t>portfolio sorted expected Sharpe ratio from highest to lowest</w:t>
+      </w:r>
+      <w:r>
+        <w:t>.</w:t>
+      </w:r>
+    </w:p>
+    <w:p>
+      <w:pPr>
+        <w:spacing w:after="0" w:line="300" w:lineRule="exact"/>
+        <w:jc w:val="both"/>
+      </w:pPr>
+    </w:p>
+    <w:p>
+      <w:pPr>
+        <w:spacing w:after="0" w:line="300" w:lineRule="exact"/>
+        <w:jc w:val="both"/>
+      </w:pPr>
+      <w:r>
+        <w:t>Please see picture in next page.</w:t>
+      </w:r>
+    </w:p>
+    <w:p>
+      <w:pPr>
+        <w:spacing w:after="0" w:line="300" w:lineRule="exact"/>
+        <w:jc w:val="both"/>
+      </w:pPr>
+    </w:p>
+    <w:p>
+      <w:pPr>
+        <w:spacing w:after="0" w:line="300" w:lineRule="exact"/>
+        <w:jc w:val="both"/>
+      </w:pPr>
+    </w:p>
+    <w:p>
+      <w:pPr>
+        <w:spacing w:after="0" w:line="300" w:lineRule="exact"/>
+        <w:jc w:val="both"/>
+      </w:pPr>
+    </w:p>
+    <w:p>
+      <w:pPr>
+        <w:spacing w:after="0" w:line="300" w:lineRule="exact"/>
+        <w:jc w:val="both"/>
+      </w:pPr>
+    </w:p>
+    <w:p>
+      <w:pPr>
+        <w:spacing w:after="0" w:line="300" w:lineRule="exact"/>
+        <w:jc w:val="both"/>
+      </w:pPr>
+    </w:p>
+    <w:p>
+      <w:pPr>
+        <w:spacing w:after="0" w:line="300" w:lineRule="exact"/>
+        <w:jc w:val="both"/>
+      </w:pPr>
+    </w:p>
+    <w:p>
+      <w:pPr>
+        <w:spacing w:after="0" w:line="300" w:lineRule="exact"/>
+        <w:jc w:val="both"/>
+      </w:pPr>
+    </w:p>
+    <w:p>
+      <w:pPr>
+        <w:spacing w:after="0" w:line="300" w:lineRule="exact"/>
+        <w:jc w:val="both"/>
+      </w:pPr>
+    </w:p>
+    <w:p>
+      <w:pPr>
+        <w:spacing w:after="0" w:line="300" w:lineRule="exact"/>
+        <w:jc w:val="both"/>
+      </w:pPr>
+    </w:p>
+    <w:p>
+      <w:pPr>
+        <w:spacing w:after="0" w:line="300" w:lineRule="exact"/>
+        <w:jc w:val="both"/>
+      </w:pPr>
+    </w:p>
+    <w:p>
+      <w:pPr>
+        <w:spacing w:after="0" w:line="300" w:lineRule="exact"/>
+        <w:jc w:val="both"/>
+      </w:pPr>
+    </w:p>
+    <w:p>
+      <w:pPr>
+        <w:spacing w:after="0" w:line="300" w:lineRule="exact"/>
+        <w:jc w:val="both"/>
+      </w:pPr>
     </w:p>
     <w:p>
       <w:pPr>
@@ -1729,14 +1596,15 @@
         <w:rPr>
           <w:noProof/>
         </w:rPr>
+        <w:lastRenderedPageBreak/>
         <w:drawing>
-          <wp:anchor distT="0" distB="0" distL="114300" distR="114300" simplePos="0" relativeHeight="251662336" behindDoc="0" locked="0" layoutInCell="1" allowOverlap="1">
+          <wp:anchor distT="0" distB="0" distL="114300" distR="114300" simplePos="0" relativeHeight="251656190" behindDoc="0" locked="0" layoutInCell="1" allowOverlap="1">
             <wp:simplePos x="0" y="0"/>
             <wp:positionH relativeFrom="margin">
               <wp:align>right</wp:align>
             </wp:positionH>
             <wp:positionV relativeFrom="paragraph">
-              <wp:posOffset>895350</wp:posOffset>
+              <wp:posOffset>0</wp:posOffset>
             </wp:positionV>
             <wp:extent cx="5943600" cy="3213100"/>
             <wp:effectExtent l="0" t="0" r="0" b="6350"/>
@@ -1793,83 +1661,54 @@
           </wp:anchor>
         </w:drawing>
       </w:r>
-      <w:r>
-        <w:t>If you run this class, you will get the following result showing the top 10 chosen stocks</w:t>
-      </w:r>
-      <w:r>
-        <w:t xml:space="preserve"> returns matrix, covariance matrix, </w:t>
-      </w:r>
-      <w:r>
-        <w:t>po</w:t>
-      </w:r>
-      <w:r>
-        <w:t>r</w:t>
-      </w:r>
-      <w:r>
-        <w:t>tfolio expected annual return under each simulation scenarios</w:t>
-      </w:r>
-      <w:r>
-        <w:t>,</w:t>
-      </w:r>
-      <w:r>
-        <w:t xml:space="preserve"> portfolio expected</w:t>
-      </w:r>
-      <w:r>
-        <w:t xml:space="preserve"> </w:t>
-      </w:r>
-      <w:r>
-        <w:t>annual standard deviation under each simulation scenarios</w:t>
-      </w:r>
-      <w:r>
-        <w:t xml:space="preserve">, </w:t>
-      </w:r>
-      <w:r>
-        <w:t>portfolio expected Sharpe ratio under each simulation scenarios</w:t>
+    </w:p>
+    <w:p>
+      <w:pPr>
+        <w:spacing w:after="0" w:line="300" w:lineRule="exact"/>
+        <w:jc w:val="both"/>
+      </w:pPr>
+      <w:r>
+        <w:t>10</w:t>
+      </w:r>
+      <w:r>
+        <w:t>. Finally, in the class “showFinalResults”</w:t>
+      </w:r>
+      <w:r>
+        <w:t>, we output the results.</w:t>
+      </w:r>
+    </w:p>
+    <w:p>
+      <w:pPr>
+        <w:spacing w:after="0" w:line="300" w:lineRule="exact"/>
+        <w:jc w:val="both"/>
+      </w:pPr>
+    </w:p>
+    <w:p>
+      <w:pPr>
+        <w:spacing w:after="0" w:line="300" w:lineRule="exact"/>
+        <w:jc w:val="both"/>
+      </w:pPr>
+      <w:r>
+        <w:t xml:space="preserve">If you run this class, you will get the following results showing the optimal portfolio underlying 10 stocks, optimal capital weights assigned to the 10 stocks, </w:t>
+      </w:r>
+      <w:r>
+        <w:t>optimal p</w:t>
+      </w:r>
+      <w:r>
+        <w:t xml:space="preserve">ortfolio expected annual return, </w:t>
+      </w:r>
+      <w:r>
+        <w:t>optimal portfolio expected annual standard deviation</w:t>
       </w:r>
       <w:r>
         <w:t xml:space="preserve">, and </w:t>
       </w:r>
       <w:r>
-        <w:t>portfolio sorted expected Sharpe ratio from highest to lowest</w:t>
+        <w:t>optimal portfolio expected annual Sharpe ratio</w:t>
       </w:r>
       <w:r>
         <w:t>.</w:t>
       </w:r>
-    </w:p>
-    <w:p>
-      <w:pPr>
-        <w:spacing w:after="0" w:line="300" w:lineRule="exact"/>
-        <w:jc w:val="both"/>
-      </w:pPr>
-    </w:p>
-    <w:p>
-      <w:pPr>
-        <w:spacing w:after="0" w:line="300" w:lineRule="exact"/>
-        <w:jc w:val="both"/>
-      </w:pPr>
-      <w:r>
-        <w:t>10</w:t>
-      </w:r>
-      <w:r>
-        <w:t>. Finally, in the class “</w:t>
-      </w:r>
-      <w:proofErr w:type="spellStart"/>
-      <w:r>
-        <w:t>showFinalResults</w:t>
-      </w:r>
-      <w:proofErr w:type="spellEnd"/>
-      <w:r>
-        <w:t>”</w:t>
-      </w:r>
-      <w:r>
-        <w:t>, we output the results.</w:t>
-      </w:r>
-    </w:p>
-    <w:p>
-      <w:pPr>
-        <w:spacing w:after="0" w:line="300" w:lineRule="exact"/>
-        <w:jc w:val="both"/>
-      </w:pPr>
     </w:p>
     <w:p>
       <w:pPr>
@@ -1880,15 +1719,14 @@
         <w:rPr>
           <w:noProof/>
         </w:rPr>
-        <w:lastRenderedPageBreak/>
         <w:drawing>
-          <wp:anchor distT="0" distB="0" distL="114300" distR="114300" simplePos="0" relativeHeight="251663360" behindDoc="0" locked="0" layoutInCell="1" allowOverlap="1">
+          <wp:anchor distT="0" distB="0" distL="114300" distR="114300" simplePos="0" relativeHeight="251657215" behindDoc="0" locked="0" layoutInCell="1" allowOverlap="1">
             <wp:simplePos x="0" y="0"/>
             <wp:positionH relativeFrom="margin">
               <wp:align>right</wp:align>
             </wp:positionH>
             <wp:positionV relativeFrom="paragraph">
-              <wp:posOffset>713740</wp:posOffset>
+              <wp:posOffset>247650</wp:posOffset>
             </wp:positionV>
             <wp:extent cx="5943600" cy="2940685"/>
             <wp:effectExtent l="0" t="0" r="0" b="0"/>
@@ -1939,69 +1777,41 @@
           </wp:anchor>
         </w:drawing>
       </w:r>
-      <w:r>
-        <w:t xml:space="preserve">If you run this class, you will get the following results showing the optimal portfolio underlying 10 stocks, optimal capital weights assigned to the 10 stocks, </w:t>
-      </w:r>
-      <w:r>
-        <w:t>optimal p</w:t>
-      </w:r>
-      <w:r>
-        <w:t xml:space="preserve">ortfolio expected annual return, </w:t>
-      </w:r>
-      <w:r>
-        <w:t>optimal portfolio expected annual standard deviation</w:t>
-      </w:r>
-      <w:r>
-        <w:t xml:space="preserve">, and </w:t>
-      </w:r>
-      <w:r>
-        <w:t>optimal portfolio expected annual Sharpe ratio</w:t>
-      </w:r>
-      <w:r>
-        <w:t>.</w:t>
-      </w:r>
-    </w:p>
-    <w:p>
-      <w:pPr>
-        <w:spacing w:after="0" w:line="300" w:lineRule="exact"/>
-        <w:jc w:val="both"/>
-      </w:pPr>
+    </w:p>
+    <w:p>
+      <w:pPr>
+        <w:spacing w:after="0" w:line="300" w:lineRule="exact"/>
+        <w:jc w:val="both"/>
+      </w:pPr>
+    </w:p>
+    <w:p>
+      <w:pPr>
+        <w:spacing w:after="0" w:line="300" w:lineRule="exact"/>
+        <w:jc w:val="both"/>
+      </w:pPr>
+      <w:bookmarkStart w:id="0" w:name="_GoBack"/>
+      <w:bookmarkEnd w:id="0"/>
       <w:r>
         <w:t>11</w:t>
       </w:r>
       <w:r>
-        <w:t>. Illustration of class “</w:t>
-      </w:r>
-      <w:proofErr w:type="spellStart"/>
-      <w:r>
-        <w:t>CalculationMethods</w:t>
-      </w:r>
-      <w:proofErr w:type="spellEnd"/>
-      <w:r>
-        <w:t>”</w:t>
-      </w:r>
-    </w:p>
-    <w:p>
-      <w:pPr>
-        <w:spacing w:after="0" w:line="300" w:lineRule="exact"/>
-        <w:jc w:val="both"/>
-      </w:pPr>
-    </w:p>
-    <w:p>
-      <w:pPr>
-        <w:spacing w:after="0" w:line="300" w:lineRule="exact"/>
-        <w:jc w:val="both"/>
-      </w:pPr>
-      <w:r>
-        <w:t>In order to support all the calculations of the project, we set up a class “</w:t>
-      </w:r>
-      <w:proofErr w:type="spellStart"/>
-      <w:r>
-        <w:t>CalculationMethods</w:t>
-      </w:r>
-      <w:proofErr w:type="spellEnd"/>
-      <w:r>
-        <w:t>”, in which we wrote all the methods needed for running the project.</w:t>
+        <w:t>. Illustration of class “CalculationMethods”</w:t>
+      </w:r>
+    </w:p>
+    <w:p>
+      <w:pPr>
+        <w:spacing w:after="0" w:line="300" w:lineRule="exact"/>
+        <w:jc w:val="both"/>
+      </w:pPr>
+    </w:p>
+    <w:p>
+      <w:pPr>
+        <w:spacing w:after="0" w:line="300" w:lineRule="exact"/>
+        <w:jc w:val="both"/>
+      </w:pPr>
+      <w:r>
+        <w:lastRenderedPageBreak/>
+        <w:t>In order to support all the calculations of the project, we set up a class “CalculationMethods”, in which we wrote all the methods needed for running the project.</w:t>
       </w:r>
     </w:p>
     <w:p>
@@ -2020,41 +1830,18 @@
         <w:spacing w:after="0" w:line="300" w:lineRule="exact"/>
         <w:jc w:val="both"/>
       </w:pPr>
-      <w:proofErr w:type="gramStart"/>
-      <w:r>
-        <w:t>double</w:t>
-      </w:r>
-      <w:proofErr w:type="gramEnd"/>
-      <w:r>
-        <w:t xml:space="preserve"> </w:t>
-      </w:r>
-      <w:proofErr w:type="spellStart"/>
-      <w:r>
-        <w:t>calculateAnnRet</w:t>
-      </w:r>
-      <w:proofErr w:type="spellEnd"/>
-      <w:r>
-        <w:t>(</w:t>
-      </w:r>
-      <w:proofErr w:type="spellStart"/>
-      <w:r>
-        <w:t>ArrayList</w:t>
-      </w:r>
-      <w:proofErr w:type="spellEnd"/>
-      <w:r>
-        <w:t>&lt;Double&gt; values)</w:t>
+      <w:r>
+        <w:t xml:space="preserve">double </w:t>
+      </w:r>
+      <w:r>
+        <w:t>calculateAnnRet(ArrayList&lt;Double&gt; values)</w:t>
       </w:r>
       <w:r>
         <w:t xml:space="preserve"> is used to </w:t>
       </w:r>
       <w:r>
-        <w:t xml:space="preserve">calculate the annualized geometric return of an double </w:t>
-      </w:r>
-      <w:proofErr w:type="spellStart"/>
-      <w:r>
-        <w:t>ArrayList</w:t>
-      </w:r>
-      <w:proofErr w:type="spellEnd"/>
+        <w:t>calculate the annualized geometric return of an double ArrayList</w:t>
+      </w:r>
       <w:r>
         <w:t>. Please line 7 to 19.</w:t>
       </w:r>
@@ -2075,41 +1862,18 @@
         <w:spacing w:after="0" w:line="300" w:lineRule="exact"/>
         <w:jc w:val="both"/>
       </w:pPr>
-      <w:proofErr w:type="gramStart"/>
-      <w:r>
-        <w:t>double</w:t>
-      </w:r>
-      <w:proofErr w:type="gramEnd"/>
-      <w:r>
-        <w:t xml:space="preserve"> </w:t>
-      </w:r>
-      <w:proofErr w:type="spellStart"/>
-      <w:r>
-        <w:t>calculateAverage</w:t>
-      </w:r>
-      <w:proofErr w:type="spellEnd"/>
-      <w:r>
-        <w:t>(</w:t>
-      </w:r>
-      <w:proofErr w:type="spellStart"/>
-      <w:r>
-        <w:t>ArrayList</w:t>
-      </w:r>
-      <w:proofErr w:type="spellEnd"/>
-      <w:r>
-        <w:t>&lt;Double&gt; values)</w:t>
+      <w:r>
+        <w:t xml:space="preserve">double </w:t>
+      </w:r>
+      <w:r>
+        <w:t>calculateAverage(ArrayList&lt;Double&gt; values)</w:t>
       </w:r>
       <w:r>
         <w:t xml:space="preserve"> is used to </w:t>
       </w:r>
       <w:r>
-        <w:t xml:space="preserve">calculate the average of an double </w:t>
-      </w:r>
-      <w:proofErr w:type="spellStart"/>
-      <w:r>
-        <w:t>ArrayList</w:t>
-      </w:r>
-      <w:proofErr w:type="spellEnd"/>
+        <w:t>calculate the average of an double ArrayList</w:t>
+      </w:r>
       <w:r>
         <w:t>. Please see line 21 to 33.</w:t>
       </w:r>
@@ -2130,41 +1894,18 @@
         <w:spacing w:after="0" w:line="300" w:lineRule="exact"/>
         <w:jc w:val="both"/>
       </w:pPr>
-      <w:proofErr w:type="gramStart"/>
-      <w:r>
-        <w:t>double</w:t>
-      </w:r>
-      <w:proofErr w:type="gramEnd"/>
+      <w:r>
+        <w:t xml:space="preserve">double </w:t>
+      </w:r>
+      <w:r>
+        <w:t>calculateAnnStd(ArrayList&lt;Double&gt; values, double average)</w:t>
+      </w:r>
       <w:r>
         <w:t xml:space="preserve"> </w:t>
       </w:r>
-      <w:proofErr w:type="spellStart"/>
-      <w:r>
-        <w:t>calculateAnnStd</w:t>
-      </w:r>
-      <w:proofErr w:type="spellEnd"/>
-      <w:r>
-        <w:t>(</w:t>
-      </w:r>
-      <w:proofErr w:type="spellStart"/>
-      <w:r>
-        <w:t>ArrayList</w:t>
-      </w:r>
-      <w:proofErr w:type="spellEnd"/>
-      <w:r>
-        <w:t>&lt;Double&gt; values, double average)</w:t>
-      </w:r>
-      <w:r>
-        <w:t xml:space="preserve"> </w:t>
-      </w:r>
-      <w:r>
-        <w:t xml:space="preserve">is used to calculate the annualized standard deviation of an double </w:t>
-      </w:r>
-      <w:proofErr w:type="spellStart"/>
-      <w:r>
-        <w:t>ArrayList</w:t>
-      </w:r>
-      <w:proofErr w:type="spellEnd"/>
+      <w:r>
+        <w:t>is used to calculate the annualized standard deviation of an double ArrayList</w:t>
+      </w:r>
       <w:r>
         <w:t xml:space="preserve">. Please see </w:t>
       </w:r>
@@ -2188,49 +1929,20 @@
         <w:spacing w:after="0" w:line="300" w:lineRule="exact"/>
         <w:jc w:val="both"/>
       </w:pPr>
-      <w:proofErr w:type="gramStart"/>
-      <w:r>
-        <w:t>double[</w:t>
-      </w:r>
-      <w:proofErr w:type="gramEnd"/>
-      <w:r>
-        <w:t xml:space="preserve">] </w:t>
-      </w:r>
-      <w:proofErr w:type="spellStart"/>
-      <w:r>
-        <w:t>newSort</w:t>
-      </w:r>
-      <w:proofErr w:type="spellEnd"/>
-      <w:r>
-        <w:t>(double[] values)</w:t>
+      <w:r>
+        <w:t>double[] newSort(double[] values)</w:t>
       </w:r>
       <w:r>
         <w:t xml:space="preserve"> </w:t>
       </w:r>
       <w:r>
-        <w:t xml:space="preserve">is used to sort numbers sorted by </w:t>
-      </w:r>
-      <w:proofErr w:type="spellStart"/>
-      <w:r>
-        <w:t>Arrays.sort</w:t>
-      </w:r>
-      <w:proofErr w:type="spellEnd"/>
-      <w:r>
-        <w:t>() from highest to lowest</w:t>
+        <w:t>is used to sort numbers sorted by Arrays.sort() from highest to lowest</w:t>
       </w:r>
       <w:r>
         <w:t xml:space="preserve">, as </w:t>
       </w:r>
       <w:r>
-        <w:t xml:space="preserve">the number sorted by </w:t>
-      </w:r>
-      <w:proofErr w:type="spellStart"/>
-      <w:r>
-        <w:t>Arrays.sort</w:t>
-      </w:r>
-      <w:proofErr w:type="spellEnd"/>
-      <w:r>
-        <w:t>() is from lowest to highest</w:t>
+        <w:t>the number sorted by Arrays.sort() is from lowest to highest</w:t>
       </w:r>
       <w:r>
         <w:t xml:space="preserve">. Please see line </w:t>
@@ -2255,18 +1967,8 @@
         <w:spacing w:after="0" w:line="300" w:lineRule="exact"/>
         <w:jc w:val="both"/>
       </w:pPr>
-      <w:proofErr w:type="spellStart"/>
-      <w:proofErr w:type="gramStart"/>
-      <w:r>
-        <w:t>printArray</w:t>
-      </w:r>
-      <w:proofErr w:type="spellEnd"/>
-      <w:r>
-        <w:t>(</w:t>
-      </w:r>
-      <w:proofErr w:type="gramEnd"/>
-      <w:r>
-        <w:t>double[] values)</w:t>
+      <w:r>
+        <w:t>printArray(double[] values)</w:t>
       </w:r>
       <w:r>
         <w:t xml:space="preserve"> </w:t>
@@ -2294,37 +1996,14 @@
         <w:spacing w:after="0" w:line="300" w:lineRule="exact"/>
         <w:jc w:val="both"/>
       </w:pPr>
-      <w:proofErr w:type="spellStart"/>
-      <w:proofErr w:type="gramStart"/>
-      <w:r>
-        <w:t>printArray</w:t>
-      </w:r>
-      <w:proofErr w:type="spellEnd"/>
-      <w:r>
-        <w:t>(</w:t>
-      </w:r>
-      <w:proofErr w:type="spellStart"/>
-      <w:proofErr w:type="gramEnd"/>
-      <w:r>
-        <w:t>int</w:t>
-      </w:r>
-      <w:proofErr w:type="spellEnd"/>
-      <w:r>
-        <w:t>[] values)</w:t>
+      <w:r>
+        <w:t>printArray(int[] values)</w:t>
       </w:r>
       <w:r>
         <w:t xml:space="preserve"> </w:t>
       </w:r>
       <w:r>
-        <w:t xml:space="preserve">is used to print </w:t>
-      </w:r>
-      <w:proofErr w:type="spellStart"/>
-      <w:r>
-        <w:t>int</w:t>
-      </w:r>
-      <w:proofErr w:type="spellEnd"/>
-      <w:r>
-        <w:t>[] array list</w:t>
+        <w:t>is used to print int[] array list</w:t>
       </w:r>
       <w:r>
         <w:t>. Please see line 86 to 95.</w:t>
@@ -2346,18 +2025,8 @@
         <w:spacing w:after="0" w:line="300" w:lineRule="exact"/>
         <w:jc w:val="both"/>
       </w:pPr>
-      <w:proofErr w:type="spellStart"/>
-      <w:proofErr w:type="gramStart"/>
-      <w:r>
-        <w:t>printArray</w:t>
-      </w:r>
-      <w:proofErr w:type="spellEnd"/>
-      <w:r>
-        <w:t>(</w:t>
-      </w:r>
-      <w:proofErr w:type="gramEnd"/>
-      <w:r>
-        <w:t>String[] values)</w:t>
+      <w:r>
+        <w:t>printArray(String[] values)</w:t>
       </w:r>
       <w:r>
         <w:t xml:space="preserve"> </w:t>
@@ -2388,19 +2057,8 @@
         <w:spacing w:after="0" w:line="300" w:lineRule="exact"/>
         <w:jc w:val="both"/>
       </w:pPr>
-      <w:proofErr w:type="spellStart"/>
-      <w:proofErr w:type="gramStart"/>
-      <w:r>
-        <w:lastRenderedPageBreak/>
-        <w:t>printBoard</w:t>
-      </w:r>
-      <w:proofErr w:type="spellEnd"/>
-      <w:r>
-        <w:t>(</w:t>
-      </w:r>
-      <w:proofErr w:type="gramEnd"/>
-      <w:r>
-        <w:t>double[][] values)</w:t>
+      <w:r>
+        <w:t>printBoard(double[][] values)</w:t>
       </w:r>
       <w:r>
         <w:t xml:space="preserve"> </w:t>
@@ -2428,55 +2086,8 @@
         <w:spacing w:after="0" w:line="300" w:lineRule="exact"/>
         <w:jc w:val="both"/>
       </w:pPr>
-      <w:proofErr w:type="spellStart"/>
-      <w:proofErr w:type="gramStart"/>
-      <w:r>
-        <w:t>int</w:t>
-      </w:r>
-      <w:proofErr w:type="spellEnd"/>
-      <w:proofErr w:type="gramEnd"/>
-      <w:r>
-        <w:t xml:space="preserve"> </w:t>
-      </w:r>
-      <w:proofErr w:type="spellStart"/>
-      <w:r>
-        <w:t>getMinLength</w:t>
-      </w:r>
-      <w:proofErr w:type="spellEnd"/>
-      <w:r>
-        <w:t>(</w:t>
-      </w:r>
-      <w:proofErr w:type="spellStart"/>
-      <w:r>
-        <w:t>ArrayList</w:t>
-      </w:r>
-      <w:proofErr w:type="spellEnd"/>
-      <w:r>
-        <w:t xml:space="preserve">&lt;String&gt; </w:t>
-      </w:r>
-      <w:proofErr w:type="spellStart"/>
-      <w:r>
-        <w:t>stockList</w:t>
-      </w:r>
-      <w:proofErr w:type="spellEnd"/>
-      <w:r>
-        <w:t xml:space="preserve">, </w:t>
-      </w:r>
-      <w:proofErr w:type="spellStart"/>
-      <w:r>
-        <w:t>HashMap</w:t>
-      </w:r>
-      <w:proofErr w:type="spellEnd"/>
-      <w:r>
-        <w:t xml:space="preserve">&lt;String, </w:t>
-      </w:r>
-      <w:proofErr w:type="spellStart"/>
-      <w:r>
-        <w:t>ArrayList</w:t>
-      </w:r>
-      <w:proofErr w:type="spellEnd"/>
-      <w:r>
-        <w:t>&lt;Double&gt;&gt; returns)</w:t>
+      <w:r>
+        <w:t>int getMinLength(ArrayList&lt;String&gt; stockList, HashMap&lt;String, ArrayList&lt;Double&gt;&gt; returns)</w:t>
       </w:r>
       <w:r>
         <w:t xml:space="preserve"> </w:t>
@@ -2507,21 +2118,8 @@
         <w:spacing w:after="0" w:line="300" w:lineRule="exact"/>
         <w:jc w:val="both"/>
       </w:pPr>
-      <w:proofErr w:type="gramStart"/>
-      <w:r>
-        <w:t>double</w:t>
-      </w:r>
-      <w:proofErr w:type="gramEnd"/>
-      <w:r>
-        <w:t xml:space="preserve"> </w:t>
-      </w:r>
-      <w:proofErr w:type="spellStart"/>
-      <w:r>
-        <w:t>calculateAverage</w:t>
-      </w:r>
-      <w:proofErr w:type="spellEnd"/>
-      <w:r>
-        <w:t>(double[] values)</w:t>
+      <w:r>
+        <w:t>double calculateAverage(double[] values)</w:t>
       </w:r>
       <w:r>
         <w:t xml:space="preserve"> </w:t>
@@ -2549,21 +2147,8 @@
         <w:spacing w:after="0" w:line="300" w:lineRule="exact"/>
         <w:jc w:val="both"/>
       </w:pPr>
-      <w:proofErr w:type="gramStart"/>
-      <w:r>
-        <w:t>double</w:t>
-      </w:r>
-      <w:proofErr w:type="gramEnd"/>
-      <w:r>
-        <w:t xml:space="preserve"> </w:t>
-      </w:r>
-      <w:proofErr w:type="spellStart"/>
-      <w:r>
-        <w:t>calculateAnnRet</w:t>
-      </w:r>
-      <w:proofErr w:type="spellEnd"/>
-      <w:r>
-        <w:t>(double[] values)</w:t>
+      <w:r>
+        <w:t>double calculateAnnRet(double[] values)</w:t>
       </w:r>
       <w:r>
         <w:t xml:space="preserve"> </w:t>
@@ -2594,21 +2179,8 @@
         <w:spacing w:after="0" w:line="300" w:lineRule="exact"/>
         <w:jc w:val="both"/>
       </w:pPr>
-      <w:proofErr w:type="gramStart"/>
-      <w:r>
-        <w:t>double</w:t>
-      </w:r>
-      <w:proofErr w:type="gramEnd"/>
-      <w:r>
-        <w:t xml:space="preserve"> </w:t>
-      </w:r>
-      <w:proofErr w:type="spellStart"/>
-      <w:r>
-        <w:t>calculateStd</w:t>
-      </w:r>
-      <w:proofErr w:type="spellEnd"/>
-      <w:r>
-        <w:t>(double[] values)</w:t>
+      <w:r>
+        <w:t>double calculateStd(double[] values)</w:t>
       </w:r>
       <w:r>
         <w:t xml:space="preserve"> </w:t>
@@ -2639,35 +2211,14 @@
         <w:spacing w:after="0" w:line="300" w:lineRule="exact"/>
         <w:jc w:val="both"/>
       </w:pPr>
-      <w:proofErr w:type="gramStart"/>
-      <w:r>
-        <w:t>double</w:t>
-      </w:r>
-      <w:proofErr w:type="gramEnd"/>
-      <w:r>
-        <w:t xml:space="preserve"> </w:t>
-      </w:r>
-      <w:proofErr w:type="spellStart"/>
-      <w:r>
-        <w:t>sumProduct</w:t>
-      </w:r>
-      <w:proofErr w:type="spellEnd"/>
-      <w:r>
-        <w:t>(double[] x, double[] y)</w:t>
+      <w:r>
+        <w:t>double sumProduct(double[] x, double[] y)</w:t>
       </w:r>
       <w:r>
         <w:t xml:space="preserve"> is </w:t>
       </w:r>
       <w:r>
-        <w:t xml:space="preserve">used to calculate the </w:t>
-      </w:r>
-      <w:proofErr w:type="spellStart"/>
-      <w:r>
-        <w:t>sumproduct</w:t>
-      </w:r>
-      <w:proofErr w:type="spellEnd"/>
-      <w:r>
-        <w:t xml:space="preserve"> of two series of double[] values</w:t>
+        <w:t>used to calculate the sumproduct of two series of double[] values</w:t>
       </w:r>
       <w:r>
         <w:t xml:space="preserve">. Please line </w:t>
@@ -2692,53 +2243,8 @@
         <w:spacing w:after="0" w:line="300" w:lineRule="exact"/>
         <w:jc w:val="both"/>
       </w:pPr>
-      <w:proofErr w:type="gramStart"/>
-      <w:r>
-        <w:t>double[</w:t>
-      </w:r>
-      <w:proofErr w:type="gramEnd"/>
-      <w:r>
-        <w:t xml:space="preserve">][] </w:t>
-      </w:r>
-      <w:proofErr w:type="spellStart"/>
-      <w:r>
-        <w:t>getReturnsData</w:t>
-      </w:r>
-      <w:proofErr w:type="spellEnd"/>
-      <w:r>
-        <w:t>(</w:t>
-      </w:r>
-      <w:proofErr w:type="spellStart"/>
-      <w:r>
-        <w:t>ArrayList</w:t>
-      </w:r>
-      <w:proofErr w:type="spellEnd"/>
-      <w:r>
-        <w:t xml:space="preserve">&lt;String&gt; </w:t>
-      </w:r>
-      <w:proofErr w:type="spellStart"/>
-      <w:r>
-        <w:t>stockList</w:t>
-      </w:r>
-      <w:proofErr w:type="spellEnd"/>
-      <w:r>
-        <w:t xml:space="preserve">, </w:t>
-      </w:r>
-      <w:proofErr w:type="spellStart"/>
-      <w:r>
-        <w:t>HashMap</w:t>
-      </w:r>
-      <w:proofErr w:type="spellEnd"/>
-      <w:r>
-        <w:t xml:space="preserve">&lt;String, </w:t>
-      </w:r>
-      <w:proofErr w:type="spellStart"/>
-      <w:r>
-        <w:t>ArrayList</w:t>
-      </w:r>
-      <w:proofErr w:type="spellEnd"/>
-      <w:r>
-        <w:t>&lt;Double&gt;&gt; returns)</w:t>
+      <w:r>
+        <w:t>double[][] getReturnsData(ArrayList&lt;String&gt; stockList, HashMap&lt;String, ArrayList&lt;Double&gt;&gt; returns)</w:t>
       </w:r>
       <w:r>
         <w:t xml:space="preserve"> </w:t>
@@ -2766,29 +2272,8 @@
         <w:spacing w:after="0" w:line="300" w:lineRule="exact"/>
         <w:jc w:val="both"/>
       </w:pPr>
-      <w:proofErr w:type="gramStart"/>
-      <w:r>
-        <w:t>double[</w:t>
-      </w:r>
-      <w:proofErr w:type="gramEnd"/>
-      <w:r>
-        <w:t xml:space="preserve">][] </w:t>
-      </w:r>
-      <w:proofErr w:type="spellStart"/>
-      <w:r>
-        <w:t>calculateCovriance</w:t>
-      </w:r>
-      <w:proofErr w:type="spellEnd"/>
-      <w:r>
-        <w:t xml:space="preserve">(double[][] </w:t>
-      </w:r>
-      <w:proofErr w:type="spellStart"/>
-      <w:r>
-        <w:t>returnsData</w:t>
-      </w:r>
-      <w:proofErr w:type="spellEnd"/>
-      <w:r>
-        <w:t>)</w:t>
+      <w:r>
+        <w:t>double[][] calculateCovriance(double[][] returnsData)</w:t>
       </w:r>
       <w:r>
         <w:t xml:space="preserve"> </w:t>
@@ -2816,21 +2301,8 @@
         <w:spacing w:after="0" w:line="300" w:lineRule="exact"/>
         <w:jc w:val="both"/>
       </w:pPr>
-      <w:proofErr w:type="gramStart"/>
-      <w:r>
-        <w:t>double[</w:t>
-      </w:r>
-      <w:proofErr w:type="gramEnd"/>
-      <w:r>
-        <w:t xml:space="preserve">][] </w:t>
-      </w:r>
-      <w:proofErr w:type="spellStart"/>
-      <w:r>
-        <w:t>transformMatrix</w:t>
-      </w:r>
-      <w:proofErr w:type="spellEnd"/>
-      <w:r>
-        <w:t>(double[][] Matrix)</w:t>
+      <w:r>
+        <w:t>double[][] transformMatrix(double[][] Matrix)</w:t>
       </w:r>
       <w:r>
         <w:t xml:space="preserve"> </w:t>
@@ -2858,21 +2330,8 @@
         <w:spacing w:after="0" w:line="300" w:lineRule="exact"/>
         <w:jc w:val="both"/>
       </w:pPr>
-      <w:proofErr w:type="gramStart"/>
-      <w:r>
-        <w:t>double[</w:t>
-      </w:r>
-      <w:proofErr w:type="gramEnd"/>
-      <w:r>
-        <w:t xml:space="preserve">][] </w:t>
-      </w:r>
-      <w:proofErr w:type="spellStart"/>
-      <w:r>
-        <w:t>transformMatrix</w:t>
-      </w:r>
-      <w:proofErr w:type="spellEnd"/>
-      <w:r>
-        <w:t>(double[] Matrix)</w:t>
+      <w:r>
+        <w:t>double[][] transformMatrix(double[] Matrix)</w:t>
       </w:r>
       <w:r>
         <w:t xml:space="preserve"> </w:t>
@@ -2903,21 +2362,8 @@
         <w:spacing w:after="0" w:line="300" w:lineRule="exact"/>
         <w:jc w:val="both"/>
       </w:pPr>
-      <w:proofErr w:type="gramStart"/>
-      <w:r>
-        <w:t>double[</w:t>
-      </w:r>
-      <w:proofErr w:type="gramEnd"/>
-      <w:r>
-        <w:t xml:space="preserve">] </w:t>
-      </w:r>
-      <w:proofErr w:type="spellStart"/>
-      <w:r>
-        <w:t>multiplyMatrix</w:t>
-      </w:r>
-      <w:proofErr w:type="spellEnd"/>
-      <w:r>
-        <w:t>(double[] matrix1, double[][] matrix2)</w:t>
+      <w:r>
+        <w:t>double[] multiplyMatrix(double[] matrix1, double[][] matrix2)</w:t>
       </w:r>
       <w:r>
         <w:t xml:space="preserve"> </w:t>
@@ -2945,21 +2391,8 @@
         <w:spacing w:after="0" w:line="300" w:lineRule="exact"/>
         <w:jc w:val="both"/>
       </w:pPr>
-      <w:proofErr w:type="gramStart"/>
-      <w:r>
-        <w:t>double</w:t>
-      </w:r>
-      <w:proofErr w:type="gramEnd"/>
-      <w:r>
-        <w:t xml:space="preserve"> </w:t>
-      </w:r>
-      <w:proofErr w:type="spellStart"/>
-      <w:r>
-        <w:t>calculatePortStd</w:t>
-      </w:r>
-      <w:proofErr w:type="spellEnd"/>
-      <w:r>
-        <w:t>(double[] weight, double[][] covariance)</w:t>
+      <w:r>
+        <w:t>double calculatePortStd(double[] weight, double[][] covariance)</w:t>
       </w:r>
       <w:r>
         <w:t xml:space="preserve"> </w:t>
@@ -2990,29 +2423,8 @@
         <w:spacing w:after="0" w:line="300" w:lineRule="exact"/>
         <w:jc w:val="both"/>
       </w:pPr>
-      <w:proofErr w:type="gramStart"/>
-      <w:r>
-        <w:t>double</w:t>
-      </w:r>
-      <w:proofErr w:type="gramEnd"/>
-      <w:r>
-        <w:t xml:space="preserve"> </w:t>
-      </w:r>
-      <w:proofErr w:type="spellStart"/>
-      <w:r>
-        <w:t>calculatePortRet</w:t>
-      </w:r>
-      <w:proofErr w:type="spellEnd"/>
-      <w:r>
-        <w:t xml:space="preserve">(double[] weight, double[] </w:t>
-      </w:r>
-      <w:proofErr w:type="spellStart"/>
-      <w:r>
-        <w:t>annRet</w:t>
-      </w:r>
-      <w:proofErr w:type="spellEnd"/>
-      <w:r>
-        <w:t>)</w:t>
+      <w:r>
+        <w:t>double calculatePortRet(double[] weight, double[] annRet)</w:t>
       </w:r>
       <w:r>
         <w:t xml:space="preserve"> </w:t>
@@ -3043,29 +2455,8 @@
         <w:spacing w:after="0" w:line="300" w:lineRule="exact"/>
         <w:jc w:val="both"/>
       </w:pPr>
-      <w:proofErr w:type="gramStart"/>
-      <w:r>
-        <w:t>double[</w:t>
-      </w:r>
-      <w:proofErr w:type="gramEnd"/>
-      <w:r>
-        <w:t xml:space="preserve">] </w:t>
-      </w:r>
-      <w:proofErr w:type="spellStart"/>
-      <w:r>
-        <w:t>generateRandomNumber</w:t>
-      </w:r>
-      <w:proofErr w:type="spellEnd"/>
-      <w:r>
-        <w:t>(</w:t>
-      </w:r>
-      <w:proofErr w:type="spellStart"/>
-      <w:r>
-        <w:t>int</w:t>
-      </w:r>
-      <w:proofErr w:type="spellEnd"/>
-      <w:r>
-        <w:t xml:space="preserve"> n)</w:t>
+      <w:r>
+        <w:t>double[] generateRandomNumber(int n)</w:t>
       </w:r>
       <w:r>
         <w:t xml:space="preserve"> </w:t>
@@ -3093,21 +2484,8 @@
         <w:spacing w:after="0" w:line="300" w:lineRule="exact"/>
         <w:jc w:val="both"/>
       </w:pPr>
-      <w:proofErr w:type="gramStart"/>
-      <w:r>
-        <w:t>double</w:t>
-      </w:r>
-      <w:proofErr w:type="gramEnd"/>
-      <w:r>
-        <w:t xml:space="preserve"> </w:t>
-      </w:r>
-      <w:proofErr w:type="spellStart"/>
-      <w:r>
-        <w:t>calculateSum</w:t>
-      </w:r>
-      <w:proofErr w:type="spellEnd"/>
-      <w:r>
-        <w:t>(double[] values)</w:t>
+      <w:r>
+        <w:t>double calculateSum(double[] values)</w:t>
       </w:r>
       <w:r>
         <w:t xml:space="preserve"> </w:t>

</xml_diff>